<commit_message>
Epic 2 - Volodymyr Lopatin
</commit_message>
<xml_diff>
--- a/ai_11/volodymyr_lopatin/Epic_2/epic_2_practice_and_labs_report_volodymyr_lopatin.docx
+++ b/ai_11/volodymyr_lopatin/Epic_2/epic_2_practice_and_labs_report_volodymyr_lopatin.docx
@@ -10039,11 +10039,10 @@
         </w:rPr>
       </w:pPr>
     </w:p>
-    <w:bookmarkStart w:id="0" w:name="_GoBack"/>
-    <w:bookmarkEnd w:id="0"/>
-    <w:p>
-      <w:pPr>
-        <w:rPr>
+    <w:p>
+      <w:pPr>
+        <w:rPr>
+          <w:rStyle w:val="a4"/>
           <w:rFonts w:ascii="Verdana" w:hAnsi="Verdana"/>
           <w:b/>
           <w:sz w:val="32"/>
@@ -10052,12 +10051,42 @@
         </w:rPr>
       </w:pPr>
       <w:r>
+        <w:rPr>
+          <w:rFonts w:ascii="Verdana" w:hAnsi="Verdana"/>
+          <w:b/>
+          <w:sz w:val="32"/>
+          <w:szCs w:val="32"/>
+          <w:lang w:val="en-US"/>
+        </w:rPr>
         <w:fldChar w:fldCharType="begin"/>
       </w:r>
       <w:r>
-        <w:instrText xml:space="preserve"> HYPERLINK "https://github.com/artificial-intelligence-department/ai_programming_playground_2024/pull/91" </w:instrText>
-      </w:r>
-      <w:r>
+        <w:rPr>
+          <w:rFonts w:ascii="Verdana" w:hAnsi="Verdana"/>
+          <w:b/>
+          <w:sz w:val="32"/>
+          <w:szCs w:val="32"/>
+          <w:lang w:val="en-US"/>
+        </w:rPr>
+        <w:instrText xml:space="preserve"> HYPERLINK "https://github.com/artificial-intelligence-department/ai_programming_playground_2024/pull/180" </w:instrText>
+      </w:r>
+      <w:r>
+        <w:rPr>
+          <w:rFonts w:ascii="Verdana" w:hAnsi="Verdana"/>
+          <w:b/>
+          <w:sz w:val="32"/>
+          <w:szCs w:val="32"/>
+          <w:lang w:val="en-US"/>
+        </w:rPr>
+      </w:r>
+      <w:r>
+        <w:rPr>
+          <w:rFonts w:ascii="Verdana" w:hAnsi="Verdana"/>
+          <w:b/>
+          <w:sz w:val="32"/>
+          <w:szCs w:val="32"/>
+          <w:lang w:val="en-US"/>
+        </w:rPr>
         <w:fldChar w:fldCharType="separate"/>
       </w:r>
       <w:r>
@@ -10069,8 +10098,10 @@
           <w:szCs w:val="32"/>
           <w:lang w:val="en-US"/>
         </w:rPr>
-        <w:t>Pull request</w:t>
-      </w:r>
+        <w:t>Pull req</w:t>
+      </w:r>
+      <w:bookmarkStart w:id="0" w:name="_GoBack"/>
+      <w:bookmarkEnd w:id="0"/>
       <w:r>
         <w:rPr>
           <w:rStyle w:val="a4"/>
@@ -10080,10 +10111,21 @@
           <w:szCs w:val="32"/>
           <w:lang w:val="en-US"/>
         </w:rPr>
+        <w:t>uest</w:t>
+      </w:r>
+    </w:p>
+    <w:p>
+      <w:r>
+        <w:rPr>
+          <w:rFonts w:ascii="Verdana" w:hAnsi="Verdana"/>
+          <w:b/>
+          <w:sz w:val="32"/>
+          <w:szCs w:val="32"/>
+          <w:lang w:val="en-US"/>
+        </w:rPr>
         <w:fldChar w:fldCharType="end"/>
       </w:r>
     </w:p>
-    <w:p/>
     <w:sectPr>
       <w:pgSz w:w="11906" w:h="16838"/>
       <w:pgMar w:top="1134" w:right="850" w:bottom="1134" w:left="1701" w:header="708" w:footer="708" w:gutter="0"/>

</xml_diff>